<commit_message>
added few git topics
</commit_message>
<xml_diff>
--- a/AWS/AWS Lambda and DynamoDB.docx
+++ b/AWS/AWS Lambda and DynamoDB.docx
@@ -18,11 +18,15 @@
     <w:p>
       <w:pPr>
         <w:rPr>
-          <w:lang w:val="en-US"/>
-        </w:rPr>
-      </w:pPr>
-      <w:r>
-        <w:rPr>
+          <w:b/>
+          <w:bCs/>
+          <w:lang w:val="en-US"/>
+        </w:rPr>
+      </w:pPr>
+      <w:r>
+        <w:rPr>
+          <w:b/>
+          <w:bCs/>
           <w:lang w:val="en-US"/>
         </w:rPr>
         <w:t>What is Lambda?</w:t>
@@ -205,11 +209,15 @@
     <w:p>
       <w:pPr>
         <w:rPr>
-          <w:lang w:val="en-US"/>
-        </w:rPr>
-      </w:pPr>
-      <w:r>
-        <w:rPr>
+          <w:b/>
+          <w:bCs/>
+          <w:lang w:val="en-US"/>
+        </w:rPr>
+      </w:pPr>
+      <w:r>
+        <w:rPr>
+          <w:b/>
+          <w:bCs/>
           <w:lang w:val="en-US"/>
         </w:rPr>
         <w:t xml:space="preserve">Create table in </w:t>
@@ -217,6 +225,8 @@
       <w:proofErr w:type="spellStart"/>
       <w:r>
         <w:rPr>
+          <w:b/>
+          <w:bCs/>
           <w:lang w:val="en-US"/>
         </w:rPr>
         <w:t>DynampDB</w:t>
@@ -224,6 +234,8 @@
       <w:proofErr w:type="spellEnd"/>
       <w:r>
         <w:rPr>
+          <w:b/>
+          <w:bCs/>
           <w:lang w:val="en-US"/>
         </w:rPr>
         <w:t>.</w:t>
@@ -332,7 +344,15 @@
         <w:rPr>
           <w:lang w:val="en-US"/>
         </w:rPr>
-        <w:t>Services search for IAM</w:t>
+        <w:t>Services search for IA</w:t>
+      </w:r>
+      <w:bookmarkStart w:id="0" w:name="_GoBack"/>
+      <w:bookmarkEnd w:id="0"/>
+      <w:r>
+        <w:rPr>
+          <w:lang w:val="en-US"/>
+        </w:rPr>
+        <w:t>M</w:t>
       </w:r>
     </w:p>
     <w:p>
@@ -424,8 +444,6 @@
         </w:rPr>
         <w:t>To give permission &gt; select DynamoDB and give permissions based upon requirement.</w:t>
       </w:r>
-      <w:bookmarkStart w:id="0" w:name="_GoBack"/>
-      <w:bookmarkEnd w:id="0"/>
     </w:p>
     <w:p>
       <w:pPr>

</xml_diff>